<commit_message>
mis a jour notes et ajout PDF
</commit_message>
<xml_diff>
--- a/Notes Born2beRoot.docx
+++ b/Notes Born2beRoot.docx
@@ -197,21 +197,21 @@
           <w:b w:val="1"/>
           <w:rtl w:val="0"/>
         </w:rPr>
-        <w:t xml:space="preserve">hostname : aumartin42</w:t>
-      </w:r>
-    </w:p>
-    <w:p>
-      <w:pPr>
-        <w:rPr>
-          <w:b w:val="1"/>
-        </w:rPr>
-      </w:pPr>
-      <w:r>
-        <w:rPr>
-          <w:b w:val="1"/>
-          <w:rtl w:val="0"/>
-        </w:rPr>
-        <w:t xml:space="preserve">username : aumartin</w:t>
+        <w:t xml:space="preserve">hostname : login42</w:t>
+      </w:r>
+    </w:p>
+    <w:p>
+      <w:pPr>
+        <w:rPr>
+          <w:b w:val="1"/>
+        </w:rPr>
+      </w:pPr>
+      <w:r>
+        <w:rPr>
+          <w:b w:val="1"/>
+          <w:rtl w:val="0"/>
+        </w:rPr>
+        <w:t xml:space="preserve">username : login</w:t>
       </w:r>
     </w:p>
     <w:p>
@@ -415,21 +415,21 @@
           <w:b w:val="1"/>
           <w:rtl w:val="0"/>
         </w:rPr>
-        <w:t xml:space="preserve">Un user sera présent avec pour nom aumartin en plus du user root.</w:t>
-      </w:r>
-    </w:p>
-    <w:p>
-      <w:pPr>
-        <w:rPr>
-          <w:b w:val="1"/>
-        </w:rPr>
-      </w:pPr>
-      <w:r>
-        <w:rPr>
-          <w:b w:val="1"/>
-          <w:rtl w:val="0"/>
-        </w:rPr>
-        <w:t xml:space="preserve">aumartin appartiendra aux groupes user42 et sudo.</w:t>
+        <w:t xml:space="preserve">Un user sera présent avec pour nom login en plus du user root.</w:t>
+      </w:r>
+    </w:p>
+    <w:p>
+      <w:pPr>
+        <w:rPr>
+          <w:b w:val="1"/>
+        </w:rPr>
+      </w:pPr>
+      <w:r>
+        <w:rPr>
+          <w:b w:val="1"/>
+          <w:rtl w:val="0"/>
+        </w:rPr>
+        <w:t xml:space="preserve">login appartiendra aux groupes user42 et sudo.</w:t>
       </w:r>
     </w:p>
     <w:p>
@@ -469,7 +469,7 @@
           <w:b w:val="1"/>
           <w:rtl w:val="0"/>
         </w:rPr>
-        <w:t xml:space="preserve">Faire un restore snapshot après avoir été évalué pour restorer l'état</w:t>
+        <w:t xml:space="preserve">Faire un restore snapshot après avoir été évalué pour restaurer l'état</w:t>
       </w:r>
     </w:p>
     <w:p>
@@ -619,7 +619,7 @@
         <w:rPr>
           <w:rtl w:val="0"/>
         </w:rPr>
-        <w:t xml:space="preserve">connecter via SSH en utilisant un autre terminal : ssh -p 4243 aumartin@&lt;127.0.0.1&gt;</w:t>
+        <w:t xml:space="preserve">connecter via SSH en utilisant un autre terminal : ssh -p 4243 login@&lt;127.0.0.1&gt;</w:t>
         <w:br w:type="textWrapping"/>
       </w:r>
       <w:r>
@@ -2218,7 +2218,7 @@
           <w:color w:val="0000ff"/>
           <w:rtl w:val="0"/>
         </w:rPr>
-        <w:t xml:space="preserve">ssh aumartin@127.0.0.1 -p 4242</w:t>
+        <w:t xml:space="preserve">ssh login@127.0.0.1 -p 4242</w:t>
       </w:r>
     </w:p>
     <w:p>
@@ -2322,12 +2322,12 @@
           <wp:inline distB="114300" distT="114300" distL="114300" distR="114300">
             <wp:extent cx="6120000" cy="4203700"/>
             <wp:effectExtent b="0" l="0" r="0" t="0"/>
-            <wp:docPr id="2" name="image2.png"/>
+            <wp:docPr id="2" name="image1.png"/>
             <a:graphic>
               <a:graphicData uri="http://schemas.openxmlformats.org/drawingml/2006/picture">
                 <pic:pic>
                   <pic:nvPicPr>
-                    <pic:cNvPr id="0" name="image2.png"/>
+                    <pic:cNvPr id="0" name="image1.png"/>
                     <pic:cNvPicPr preferRelativeResize="0"/>
                   </pic:nvPicPr>
                   <pic:blipFill>
@@ -2376,7 +2376,7 @@
           <w:color w:val="0000ff"/>
           <w:rtl w:val="0"/>
         </w:rPr>
-        <w:t xml:space="preserve">commande :   ssh -L 4243:localhost:4242 aumartin@10.0.2.15</w:t>
+        <w:t xml:space="preserve">commande :   ssh -L 4243:localhost:4242 login@10.0.2.15</w:t>
       </w:r>
     </w:p>
     <w:p>
@@ -2455,7 +2455,7 @@
           <w:color w:val="0000ff"/>
           <w:rtl w:val="0"/>
         </w:rPr>
-        <w:t xml:space="preserve">ssh aumartin@127.0.0.1 -p 4243</w:t>
+        <w:t xml:space="preserve">ssh login@127.0.0.1 -p 4243</w:t>
       </w:r>
     </w:p>
     <w:p>
@@ -2486,7 +2486,7 @@
           <w:color w:val="0000ff"/>
           <w:rtl w:val="0"/>
         </w:rPr>
-        <w:t xml:space="preserve">ssh aumartin@127.0.0.1 -p 4243</w:t>
+        <w:t xml:space="preserve">ssh login@127.0.0.1 -p 4243</w:t>
         <w:br w:type="textWrapping"/>
       </w:r>
       <w:r>
@@ -3365,7 +3365,7 @@
           <w:color w:val="0000ff"/>
           <w:rtl w:val="0"/>
         </w:rPr>
-        <w:t xml:space="preserve">sudo passwd aumartin</w:t>
+        <w:t xml:space="preserve">sudo passwd login</w:t>
       </w:r>
     </w:p>
     <w:p>
@@ -3983,7 +3983,7 @@
           <w:color w:val="0000ff"/>
           <w:rtl w:val="0"/>
         </w:rPr>
-        <w:t xml:space="preserve">ssh -p 4243 aumartin@&lt;127.0.0.1&gt;</w:t>
+        <w:t xml:space="preserve">ssh -p 4243 login@&lt;127.0.0.1&gt;</w:t>
       </w:r>
     </w:p>
     <w:p>
@@ -4024,7 +4024,7 @@
           <w:color w:val="188038"/>
           <w:rtl w:val="0"/>
         </w:rPr>
-        <w:t xml:space="preserve">aumartin</w:t>
+        <w:t xml:space="preserve">login</w:t>
       </w:r>
       <w:r>
         <w:rPr>
@@ -4065,7 +4065,7 @@
           <w:color w:val="0000ff"/>
           <w:rtl w:val="0"/>
         </w:rPr>
-        <w:t xml:space="preserve">groups aumartin</w:t>
+        <w:t xml:space="preserve">groups login</w:t>
       </w:r>
     </w:p>
     <w:p>
@@ -4118,7 +4118,7 @@
           <w:color w:val="0000ff"/>
           <w:rtl w:val="0"/>
         </w:rPr>
-        <w:t xml:space="preserve">sudo chage -l aumartin</w:t>
+        <w:t xml:space="preserve">sudo chage -l login</w:t>
       </w:r>
     </w:p>
     <w:p>
@@ -9677,7 +9677,7 @@
           <w:color w:val="0000ff"/>
           <w:rtl w:val="0"/>
         </w:rPr>
-        <w:t xml:space="preserve">cd /sgoinfre/goinfre/Perso/aumartin</w:t>
+        <w:t xml:space="preserve">cd /sgoinfre/goinfre/Perso/login</w:t>
         <w:br w:type="textWrapping"/>
       </w:r>
       <w:r>
@@ -10443,7 +10443,7 @@
           <w:szCs w:val="21"/>
           <w:rtl w:val="0"/>
         </w:rPr>
-        <w:t xml:space="preserve">"/home/aumartin/sgoinfre/Born2beRoot/Born2beRoot/Born2beRoot.vdi"</w:t>
+        <w:t xml:space="preserve">"/home/login/sgoinfre/Born2beRoot/Born2beRoot/Born2beRoot.vdi"</w:t>
       </w:r>
     </w:p>
     <w:p>
@@ -10485,7 +10485,7 @@
           <w:szCs w:val="21"/>
           <w:rtl w:val="0"/>
         </w:rPr>
-        <w:t xml:space="preserve">"/home/aumartin/Documents/Born2beRoot/signature.txt"</w:t>
+        <w:t xml:space="preserve">"/home/login/Documents/Born2beRoot/signature.txt"</w:t>
       </w:r>
     </w:p>
     <w:p>
@@ -11334,7 +11334,7 @@
           <w:color w:val="188038"/>
           <w:rtl w:val="0"/>
         </w:rPr>
-        <w:t xml:space="preserve">su - aumartin</w:t>
+        <w:t xml:space="preserve">su - login</w:t>
       </w:r>
       <w:r>
         <w:rPr>
@@ -12814,12 +12814,12 @@
           <wp:inline distB="114300" distT="114300" distL="114300" distR="114300">
             <wp:extent cx="6120000" cy="2946400"/>
             <wp:effectExtent b="0" l="0" r="0" t="0"/>
-            <wp:docPr id="4" name="image1.png"/>
+            <wp:docPr id="4" name="image3.png"/>
             <a:graphic>
               <a:graphicData uri="http://schemas.openxmlformats.org/drawingml/2006/picture">
                 <pic:pic>
                   <pic:nvPicPr>
-                    <pic:cNvPr id="0" name="image1.png"/>
+                    <pic:cNvPr id="0" name="image3.png"/>
                     <pic:cNvPicPr preferRelativeResize="0"/>
                   </pic:nvPicPr>
                   <pic:blipFill>
@@ -13041,12 +13041,12 @@
           <wp:inline distB="114300" distT="114300" distL="114300" distR="114300">
             <wp:extent cx="5582513" cy="2882417"/>
             <wp:effectExtent b="0" l="0" r="0" t="0"/>
-            <wp:docPr id="1" name="image3.png"/>
+            <wp:docPr id="1" name="image2.png"/>
             <a:graphic>
               <a:graphicData uri="http://schemas.openxmlformats.org/drawingml/2006/picture">
                 <pic:pic>
                   <pic:nvPicPr>
-                    <pic:cNvPr id="0" name="image3.png"/>
+                    <pic:cNvPr id="0" name="image2.png"/>
                     <pic:cNvPicPr preferRelativeResize="0"/>
                   </pic:nvPicPr>
                   <pic:blipFill>

</xml_diff>